<commit_message>
Updated header, experience & work
</commit_message>
<xml_diff>
--- a/BryanStevens.docx
+++ b/BryanStevens.docx
@@ -98,6 +98,76 @@
     </w:p>
     <w:p>
       <w:pPr>
+        <w:ind w:right="113"/>
+        <w:jc w:val="right"/>
+        <w:rPr>
+          <w:rFonts w:ascii="Times New Roman" w:cs="Times New Roman" w:eastAsia="Times New Roman" w:hAnsi="Times New Roman"/>
+          <w:b w:val="0"/>
+          <w:i w:val="0"/>
+          <w:smallCaps w:val="0"/>
+          <w:strike w:val="0"/>
+          <w:color w:val="000000"/>
+          <w:sz w:val="36"/>
+          <w:szCs w:val="36"/>
+          <w:u w:val="none"/>
+          <w:shd w:fill="auto" w:val="clear"/>
+          <w:vertAlign w:val="baseline"/>
+        </w:rPr>
+      </w:pPr>
+      <w:hyperlink r:id="rId7">
+        <w:r>
+          <w:rPr>
+            <w:color w:val="3333ff"/>
+            <w:sz w:val="24"/>
+            <w:szCs w:val="24"/>
+            <w:u w:val="single"/>
+            <w:rtl w:val="0"/>
+          </w:rPr>
+          <w:t xml:space="preserve">b.stevens.photo@gmail.com</w:t>
+        </w:r>
+      </w:hyperlink>
+      <w:r>
+        <w:rPr>
+          <w:rtl w:val="0"/>
+        </w:rPr>
+      </w:r>
+    </w:p>
+    <w:p>
+      <w:pPr>
+        <w:ind w:right="113"/>
+        <w:jc w:val="right"/>
+        <w:rPr>
+          <w:rFonts w:ascii="Times New Roman" w:cs="Times New Roman" w:eastAsia="Times New Roman" w:hAnsi="Times New Roman"/>
+          <w:b w:val="0"/>
+          <w:i w:val="0"/>
+          <w:smallCaps w:val="0"/>
+          <w:strike w:val="0"/>
+          <w:color w:val="000000"/>
+          <w:sz w:val="36"/>
+          <w:szCs w:val="36"/>
+          <w:u w:val="none"/>
+          <w:shd w:fill="auto" w:val="clear"/>
+          <w:vertAlign w:val="baseline"/>
+        </w:rPr>
+      </w:pPr>
+      <w:r>
+        <w:rPr>
+          <w:color w:val="241bfc"/>
+          <w:sz w:val="24"/>
+          <w:szCs w:val="24"/>
+          <w:u w:val="single"/>
+          <w:rtl w:val="0"/>
+        </w:rPr>
+        <w:t xml:space="preserve">github.com/bryanstevens314</w:t>
+      </w:r>
+      <w:r>
+        <w:rPr>
+          <w:rtl w:val="0"/>
+        </w:rPr>
+      </w:r>
+    </w:p>
+    <w:p>
+      <w:pPr>
         <w:spacing w:before="0" w:lineRule="auto"/>
         <w:ind w:left="0" w:right="113" w:firstLine="0"/>
         <w:jc w:val="right"/>
@@ -115,7 +185,7 @@
           </w:cols>
         </w:sectPr>
       </w:pPr>
-      <w:hyperlink r:id="rId7">
+      <w:hyperlink r:id="rId8">
         <w:r>
           <w:rPr>
             <w:color w:val="241bfc"/>
@@ -136,73 +206,6 @@
         </w:rPr>
         <w:t xml:space="preserve"> </w:t>
       </w:r>
-      <w:hyperlink r:id="rId8">
-        <w:r>
-          <w:rPr>
-            <w:color w:val="3333ff"/>
-            <w:sz w:val="24"/>
-            <w:szCs w:val="24"/>
-            <w:u w:val="single"/>
-            <w:rtl w:val="0"/>
-          </w:rPr>
-          <w:t xml:space="preserve">b.stevens.photo@gmail.com</w:t>
-        </w:r>
-      </w:hyperlink>
-      <w:r>
-        <w:rPr>
-          <w:color w:val="3333ff"/>
-          <w:sz w:val="24"/>
-          <w:szCs w:val="24"/>
-          <w:rtl w:val="0"/>
-        </w:rPr>
-        <w:t xml:space="preserve"> </w:t>
-      </w:r>
-      <w:r>
-        <w:rPr>
-          <w:color w:val="241bfc"/>
-          <w:sz w:val="24"/>
-          <w:szCs w:val="24"/>
-          <w:u w:val="single"/>
-          <w:rtl w:val="0"/>
-        </w:rPr>
-        <w:t xml:space="preserve">github.com/bryanstevens314</w:t>
-      </w:r>
-      <w:r>
-        <w:rPr>
-          <w:rtl w:val="0"/>
-        </w:rPr>
-      </w:r>
-    </w:p>
-    <w:p>
-      <w:pPr>
-        <w:keepNext w:val="0"/>
-        <w:keepLines w:val="0"/>
-        <w:widowControl w:val="0"/>
-        <w:pBdr>
-          <w:top w:space="0" w:sz="0" w:val="nil"/>
-          <w:left w:space="0" w:sz="0" w:val="nil"/>
-          <w:bottom w:space="0" w:sz="0" w:val="nil"/>
-          <w:right w:space="0" w:sz="0" w:val="nil"/>
-          <w:between w:space="0" w:sz="0" w:val="nil"/>
-        </w:pBdr>
-        <w:shd w:fill="auto" w:val="clear"/>
-        <w:spacing w:after="0" w:before="2" w:line="240" w:lineRule="auto"/>
-        <w:ind w:left="0" w:right="0" w:firstLine="0"/>
-        <w:jc w:val="left"/>
-        <w:rPr>
-          <w:rFonts w:ascii="Times New Roman" w:cs="Times New Roman" w:eastAsia="Times New Roman" w:hAnsi="Times New Roman"/>
-          <w:b w:val="0"/>
-          <w:i w:val="0"/>
-          <w:smallCaps w:val="0"/>
-          <w:strike w:val="0"/>
-          <w:color w:val="000000"/>
-          <w:sz w:val="16"/>
-          <w:szCs w:val="16"/>
-          <w:u w:val="none"/>
-          <w:shd w:fill="auto" w:val="clear"/>
-          <w:vertAlign w:val="baseline"/>
-        </w:rPr>
-      </w:pPr>
       <w:r>
         <w:rPr>
           <w:rtl w:val="0"/>
@@ -254,7 +257,30 @@
           <w:vertAlign w:val="baseline"/>
           <w:rtl w:val="0"/>
         </w:rPr>
-        <w:t xml:space="preserve">I’ve had a love for everything tech for as long as I can remember, I realized early though that the only way to succeed in such a demanding field is by standing on the shoulders of giants and learning from the best. With that has come a simple philosophy that has pulled me through life, that if you touch something you do it to the best of your ability, period. No excuses, no run around; you do the research, you put in the hours and you deliver the best product possible.</w:t>
+        <w:t xml:space="preserve">I’ve had a love for everything tech for as long as I can remember, I realized early that the only way to succeed in such a demanding field </w:t>
+      </w:r>
+      <w:r>
+        <w:rPr>
+          <w:rtl w:val="0"/>
+        </w:rPr>
+        <w:t xml:space="preserve">was to</w:t>
+      </w:r>
+      <w:r>
+        <w:rPr>
+          <w:rFonts w:ascii="Times New Roman" w:cs="Times New Roman" w:eastAsia="Times New Roman" w:hAnsi="Times New Roman"/>
+          <w:b w:val="0"/>
+          <w:i w:val="0"/>
+          <w:smallCaps w:val="0"/>
+          <w:strike w:val="0"/>
+          <w:color w:val="000000"/>
+          <w:sz w:val="22"/>
+          <w:szCs w:val="22"/>
+          <w:u w:val="none"/>
+          <w:shd w:fill="auto" w:val="clear"/>
+          <w:vertAlign w:val="baseline"/>
+          <w:rtl w:val="0"/>
+        </w:rPr>
+        <w:t xml:space="preserve"> stand on the shoulders of giants and learn from the best. With that has come a simple philosophy that has pulled me through life, that if you touch something you do it to the best of your ability, period. No excuses, no run around; you do the research, you put in the hours and you deliver the best product possible.</w:t>
       </w:r>
     </w:p>
     <w:p>
@@ -444,24 +470,12 @@
         <w:rPr>
           <w:rtl w:val="0"/>
         </w:rPr>
-        <w:t xml:space="preserve">PHP</w:t>
-      </w:r>
-      <w:r>
-        <w:rPr>
-          <w:rFonts w:ascii="Times New Roman" w:cs="Times New Roman" w:eastAsia="Times New Roman" w:hAnsi="Times New Roman"/>
-          <w:b w:val="0"/>
-          <w:i w:val="0"/>
-          <w:smallCaps w:val="0"/>
-          <w:strike w:val="0"/>
-          <w:color w:val="000000"/>
-          <w:sz w:val="22"/>
-          <w:szCs w:val="22"/>
-          <w:u w:val="none"/>
-          <w:shd w:fill="auto" w:val="clear"/>
-          <w:vertAlign w:val="baseline"/>
-          <w:rtl w:val="0"/>
-        </w:rPr>
-        <w:t xml:space="preserve">, ORMs</w:t>
+        <w:t xml:space="preserve">Objective-C, PHP</w:t>
+      </w:r>
+      <w:r>
+        <w:rPr>
+          <w:rtl w:val="0"/>
+        </w:rPr>
       </w:r>
     </w:p>
     <w:p>
@@ -480,9 +494,12 @@
         <w:spacing w:after="0" w:before="1" w:line="240" w:lineRule="auto"/>
         <w:ind w:left="282" w:right="0" w:firstLine="0"/>
         <w:jc w:val="left"/>
-        <w:rPr>
-          <w:rFonts w:ascii="Times New Roman" w:cs="Times New Roman" w:eastAsia="Times New Roman" w:hAnsi="Times New Roman"/>
-          <w:b w:val="0"/>
+        <w:rPr/>
+      </w:pPr>
+      <w:r>
+        <w:rPr>
+          <w:rFonts w:ascii="Times New Roman" w:cs="Times New Roman" w:eastAsia="Times New Roman" w:hAnsi="Times New Roman"/>
+          <w:b w:val="1"/>
           <w:i w:val="0"/>
           <w:smallCaps w:val="0"/>
           <w:strike w:val="0"/>
@@ -492,12 +509,14 @@
           <w:u w:val="none"/>
           <w:shd w:fill="auto" w:val="clear"/>
           <w:vertAlign w:val="baseline"/>
-        </w:rPr>
-      </w:pPr>
-      <w:r>
-        <w:rPr>
-          <w:rFonts w:ascii="Times New Roman" w:cs="Times New Roman" w:eastAsia="Times New Roman" w:hAnsi="Times New Roman"/>
-          <w:b w:val="1"/>
+          <w:rtl w:val="0"/>
+        </w:rPr>
+        <w:t xml:space="preserve">Knowledgeable</w:t>
+      </w:r>
+      <w:r>
+        <w:rPr>
+          <w:rFonts w:ascii="Times New Roman" w:cs="Times New Roman" w:eastAsia="Times New Roman" w:hAnsi="Times New Roman"/>
+          <w:b w:val="0"/>
           <w:i w:val="0"/>
           <w:smallCaps w:val="0"/>
           <w:strike w:val="0"/>
@@ -509,7 +528,13 @@
           <w:vertAlign w:val="baseline"/>
           <w:rtl w:val="0"/>
         </w:rPr>
-        <w:t xml:space="preserve">Knowledgeable</w:t>
+        <w:t xml:space="preserve">: Swift, Java, SQL, C#, </w:t>
+      </w:r>
+      <w:r>
+        <w:rPr>
+          <w:rtl w:val="0"/>
+        </w:rPr>
+        <w:t xml:space="preserve">Angular, Typescript, </w:t>
       </w:r>
       <w:r>
         <w:rPr>
@@ -526,30 +551,12 @@
           <w:vertAlign w:val="baseline"/>
           <w:rtl w:val="0"/>
         </w:rPr>
-        <w:t xml:space="preserve">: Java, Swift, Objective-C, </w:t>
-      </w:r>
-      <w:r>
-        <w:rPr>
-          <w:rtl w:val="0"/>
-        </w:rPr>
-        <w:t xml:space="preserve">Angular, Typescript, C#, SQL, </w:t>
-      </w:r>
-      <w:r>
-        <w:rPr>
-          <w:rFonts w:ascii="Times New Roman" w:cs="Times New Roman" w:eastAsia="Times New Roman" w:hAnsi="Times New Roman"/>
-          <w:b w:val="0"/>
-          <w:i w:val="0"/>
-          <w:smallCaps w:val="0"/>
-          <w:strike w:val="0"/>
-          <w:color w:val="000000"/>
-          <w:sz w:val="22"/>
-          <w:szCs w:val="22"/>
-          <w:u w:val="none"/>
-          <w:shd w:fill="auto" w:val="clear"/>
-          <w:vertAlign w:val="baseline"/>
-          <w:rtl w:val="0"/>
-        </w:rPr>
         <w:t xml:space="preserve">Redux, Jasmine, Mocha, Chai</w:t>
+      </w:r>
+      <w:r>
+        <w:rPr>
+          <w:rtl w:val="0"/>
+        </w:rPr>
       </w:r>
     </w:p>
     <w:p>
@@ -565,22 +572,10 @@
           <w:between w:space="0" w:sz="0" w:val="nil"/>
         </w:pBdr>
         <w:shd w:fill="auto" w:val="clear"/>
-        <w:spacing w:after="0" w:before="10" w:line="240" w:lineRule="auto"/>
-        <w:ind w:left="0" w:right="0" w:firstLine="0"/>
+        <w:spacing w:after="0" w:before="0" w:line="120" w:lineRule="auto"/>
+        <w:ind w:left="282" w:right="0" w:firstLine="0"/>
         <w:jc w:val="left"/>
-        <w:rPr>
-          <w:rFonts w:ascii="Times New Roman" w:cs="Times New Roman" w:eastAsia="Times New Roman" w:hAnsi="Times New Roman"/>
-          <w:b w:val="0"/>
-          <w:i w:val="0"/>
-          <w:smallCaps w:val="0"/>
-          <w:strike w:val="0"/>
-          <w:color w:val="000000"/>
-          <w:sz w:val="21"/>
-          <w:szCs w:val="21"/>
-          <w:u w:val="none"/>
-          <w:shd w:fill="auto" w:val="clear"/>
-          <w:vertAlign w:val="baseline"/>
-        </w:rPr>
+        <w:rPr/>
       </w:pPr>
       <w:r>
         <w:rPr>
@@ -591,6 +586,7 @@
     <w:p>
       <w:pPr>
         <w:pStyle w:val="Heading1"/>
+        <w:spacing w:line="240" w:lineRule="auto"/>
         <w:ind w:firstLine="172"/>
         <w:rPr/>
       </w:pPr>
@@ -709,15 +705,62 @@
     <w:p>
       <w:pPr>
         <w:spacing w:before="213" w:lineRule="auto"/>
+        <w:ind w:left="735" w:hanging="435"/>
+        <w:rPr/>
+      </w:pPr>
+      <w:r>
+        <w:rPr>
+          <w:b w:val="1"/>
+          <w:rtl w:val="0"/>
+        </w:rPr>
+        <w:t xml:space="preserve">(2021) </w:t>
+      </w:r>
+      <w:r>
+        <w:rPr>
+          <w:b w:val="1"/>
+          <w:u w:val="single"/>
+          <w:rtl w:val="0"/>
+        </w:rPr>
+        <w:t xml:space="preserve">VuSpex GO: React Native - OpenTok - Geolocation Services:</w:t>
+      </w:r>
+      <w:r>
+        <w:rPr>
+          <w:b w:val="1"/>
+          <w:rtl w:val="0"/>
+        </w:rPr>
+        <w:t xml:space="preserve"> </w:t>
+      </w:r>
+      <w:r>
+        <w:rPr>
+          <w:rtl w:val="0"/>
+        </w:rPr>
+        <w:t xml:space="preserve">Developed as a cross platform, single code base solution to replace VuSpex’ existing iOS &amp; android mobile apps. The app leverages various technologies from webRTC to gps allowing contractors, field agents, and permit applicants to conduct virtual inspections, create field reports to send to the inspector, and schedule face-to-face or virtual inspections.</w:t>
+      </w:r>
+    </w:p>
+    <w:p>
+      <w:pPr>
+        <w:spacing w:before="0" w:line="120" w:lineRule="auto"/>
         <w:ind w:left="731" w:hanging="432"/>
         <w:rPr/>
       </w:pPr>
       <w:r>
         <w:rPr>
+          <w:rtl w:val="0"/>
+        </w:rPr>
+      </w:r>
+    </w:p>
+    <w:p>
+      <w:pPr>
+        <w:spacing w:before="0" w:lineRule="auto"/>
+        <w:ind w:left="731" w:right="487" w:hanging="446"/>
+        <w:rPr/>
+      </w:pPr>
+      <w:r>
+        <w:rPr>
           <w:b w:val="1"/>
           <w:rtl w:val="0"/>
         </w:rPr>
-        <w:t xml:space="preserve">(2021) </w:t>
+        <w:t xml:space="preserve">(2020) </w:t>
       </w:r>
       <w:r>
         <w:rPr>
@@ -725,7 +768,7 @@
           <w:u w:val="single"/>
           <w:rtl w:val="0"/>
         </w:rPr>
-        <w:t xml:space="preserve">VuSpex GO: React Native - OpenTok - Geolocation Services:</w:t>
+        <w:t xml:space="preserve">VuSpex: Objective-C - OpenTok:</w:t>
       </w:r>
       <w:r>
         <w:rPr>
@@ -738,136 +781,19 @@
         <w:rPr>
           <w:rtl w:val="0"/>
         </w:rPr>
-        <w:t xml:space="preserve">Developed as a cross platform, single code base solution to replace VuSpex’ existing iOS &amp; android mobile apps. The app leverages multiple technologies to allow contractors, field agents, and permit applicants to conduct virtual inspections, create field reports to send to the inspector, and schedule face-to-face or virtual inspections.</w:t>
-      </w:r>
-    </w:p>
-    <w:p>
-      <w:pPr>
-        <w:spacing w:before="100" w:line="120" w:lineRule="auto"/>
-        <w:ind w:left="731" w:hanging="432"/>
-        <w:rPr>
-          <w:color w:val="0000ff"/>
-        </w:rPr>
-      </w:pPr>
-      <w:r>
-        <w:rPr>
-          <w:rtl w:val="0"/>
-        </w:rPr>
-        <w:tab/>
-      </w:r>
-      <w:hyperlink r:id="rId11">
-        <w:r>
-          <w:rPr>
-            <w:color w:val="0000ff"/>
-            <w:u w:val="single"/>
-            <w:rtl w:val="0"/>
-          </w:rPr>
-          <w:t xml:space="preserve">https://apps.apple.com/us/app/vuspex-go/id1556156809</w:t>
-        </w:r>
-      </w:hyperlink>
-      <w:r>
-        <w:rPr>
-          <w:rtl w:val="0"/>
-        </w:rPr>
-      </w:r>
-    </w:p>
-    <w:p>
-      <w:pPr>
-        <w:keepNext w:val="0"/>
-        <w:keepLines w:val="0"/>
-        <w:widowControl w:val="0"/>
-        <w:pBdr>
-          <w:top w:space="0" w:sz="0" w:val="nil"/>
-          <w:left w:space="0" w:sz="0" w:val="nil"/>
-          <w:bottom w:space="0" w:sz="0" w:val="nil"/>
-          <w:right w:space="0" w:sz="0" w:val="nil"/>
-          <w:between w:space="0" w:sz="0" w:val="nil"/>
-        </w:pBdr>
-        <w:shd w:fill="auto" w:val="clear"/>
-        <w:spacing w:after="0" w:before="213" w:line="240" w:lineRule="auto"/>
-        <w:ind w:left="731" w:right="0" w:hanging="432"/>
-        <w:jc w:val="left"/>
-        <w:rPr>
-          <w:rFonts w:ascii="Times New Roman" w:cs="Times New Roman" w:eastAsia="Times New Roman" w:hAnsi="Times New Roman"/>
-          <w:b w:val="0"/>
-          <w:i w:val="0"/>
-          <w:smallCaps w:val="0"/>
-          <w:strike w:val="0"/>
-          <w:color w:val="000000"/>
-          <w:sz w:val="22"/>
-          <w:szCs w:val="22"/>
-          <w:u w:val="none"/>
-          <w:shd w:fill="auto" w:val="clear"/>
-          <w:vertAlign w:val="baseline"/>
-        </w:rPr>
-      </w:pPr>
-      <w:r>
-        <w:rPr>
-          <w:rFonts w:ascii="Times New Roman" w:cs="Times New Roman" w:eastAsia="Times New Roman" w:hAnsi="Times New Roman"/>
-          <w:b w:val="1"/>
-          <w:i w:val="0"/>
-          <w:smallCaps w:val="0"/>
-          <w:strike w:val="0"/>
-          <w:color w:val="000000"/>
-          <w:sz w:val="22"/>
-          <w:szCs w:val="22"/>
-          <w:u w:val="none"/>
-          <w:shd w:fill="auto" w:val="clear"/>
-          <w:vertAlign w:val="baseline"/>
-          <w:rtl w:val="0"/>
-        </w:rPr>
-        <w:t xml:space="preserve">(2020) </w:t>
-      </w:r>
-      <w:r>
-        <w:rPr>
-          <w:rFonts w:ascii="Times New Roman" w:cs="Times New Roman" w:eastAsia="Times New Roman" w:hAnsi="Times New Roman"/>
-          <w:b w:val="1"/>
-          <w:i w:val="0"/>
-          <w:smallCaps w:val="0"/>
-          <w:strike w:val="0"/>
-          <w:color w:val="000000"/>
-          <w:sz w:val="22"/>
-          <w:szCs w:val="22"/>
-          <w:u w:val="single"/>
-          <w:shd w:fill="auto" w:val="clear"/>
-          <w:vertAlign w:val="baseline"/>
-          <w:rtl w:val="0"/>
-        </w:rPr>
-        <w:t xml:space="preserve">ELevel+: React Native - ReactN - React Native Bluetooth LE:</w:t>
-      </w:r>
-      <w:r>
-        <w:rPr>
-          <w:rFonts w:ascii="Times New Roman" w:cs="Times New Roman" w:eastAsia="Times New Roman" w:hAnsi="Times New Roman"/>
-          <w:b w:val="1"/>
-          <w:i w:val="0"/>
-          <w:smallCaps w:val="0"/>
-          <w:strike w:val="0"/>
-          <w:color w:val="000000"/>
-          <w:sz w:val="22"/>
-          <w:szCs w:val="22"/>
-          <w:u w:val="none"/>
-          <w:shd w:fill="auto" w:val="clear"/>
-          <w:vertAlign w:val="baseline"/>
-          <w:rtl w:val="0"/>
-        </w:rPr>
-        <w:t xml:space="preserve"> </w:t>
-      </w:r>
-      <w:r>
-        <w:rPr>
-          <w:rFonts w:ascii="Times New Roman" w:cs="Times New Roman" w:eastAsia="Times New Roman" w:hAnsi="Times New Roman"/>
-          <w:b w:val="0"/>
-          <w:i w:val="0"/>
-          <w:smallCaps w:val="0"/>
-          <w:strike w:val="0"/>
-          <w:color w:val="000000"/>
-          <w:sz w:val="22"/>
-          <w:szCs w:val="22"/>
-          <w:u w:val="none"/>
-          <w:shd w:fill="auto" w:val="clear"/>
-          <w:vertAlign w:val="baseline"/>
-          <w:rtl w:val="0"/>
-        </w:rPr>
-        <w:t xml:space="preserve">Developed by myself and 2 others as part of a contract; the app connects and communicates with AccuAir's bluetooth module to receive, display and update real time height and position indicators as well as a handful of diagnostic feedback. Core to the app is this ability to update the 4 pieces of AccuAir's firmware stack through a chunked OTA update process.</w:t>
+        <w:t xml:space="preserve">Maintained and updated VuSpex’ native iOS mobile app. When initially taking over the code base over 40% of users experienced crashes on a monthly basis, now less than 2% of users experience a crash. The original VuSpex apps have been deprecated and replaced by VuSpex GO.</w:t>
+      </w:r>
+    </w:p>
+    <w:p>
+      <w:pPr>
+        <w:spacing w:before="0" w:line="120" w:lineRule="auto"/>
+        <w:ind w:left="731" w:right="487" w:hanging="446"/>
+        <w:rPr/>
+      </w:pPr>
+      <w:r>
+        <w:rPr>
+          <w:rtl w:val="0"/>
+        </w:rPr>
       </w:r>
     </w:p>
     <w:p>
@@ -884,8 +810,62 @@
         </w:pBdr>
         <w:shd w:fill="auto" w:val="clear"/>
         <w:spacing w:after="0" w:before="0" w:line="240" w:lineRule="auto"/>
-        <w:ind w:left="0" w:right="0" w:firstLine="0"/>
+        <w:ind w:left="731" w:right="0" w:hanging="432"/>
         <w:jc w:val="left"/>
+        <w:rPr/>
+      </w:pPr>
+      <w:r>
+        <w:rPr>
+          <w:rFonts w:ascii="Times New Roman" w:cs="Times New Roman" w:eastAsia="Times New Roman" w:hAnsi="Times New Roman"/>
+          <w:b w:val="1"/>
+          <w:i w:val="0"/>
+          <w:smallCaps w:val="0"/>
+          <w:strike w:val="0"/>
+          <w:color w:val="000000"/>
+          <w:sz w:val="22"/>
+          <w:szCs w:val="22"/>
+          <w:u w:val="none"/>
+          <w:shd w:fill="auto" w:val="clear"/>
+          <w:vertAlign w:val="baseline"/>
+          <w:rtl w:val="0"/>
+        </w:rPr>
+        <w:t xml:space="preserve">(2020) </w:t>
+      </w:r>
+      <w:r>
+        <w:rPr>
+          <w:rFonts w:ascii="Times New Roman" w:cs="Times New Roman" w:eastAsia="Times New Roman" w:hAnsi="Times New Roman"/>
+          <w:b w:val="1"/>
+          <w:i w:val="0"/>
+          <w:smallCaps w:val="0"/>
+          <w:strike w:val="0"/>
+          <w:color w:val="000000"/>
+          <w:sz w:val="22"/>
+          <w:szCs w:val="22"/>
+          <w:u w:val="single"/>
+          <w:shd w:fill="auto" w:val="clear"/>
+          <w:vertAlign w:val="baseline"/>
+          <w:rtl w:val="0"/>
+        </w:rPr>
+        <w:t xml:space="preserve">ELevel+: React Native - ReactN - React Native Bluetooth LE:</w:t>
+      </w:r>
+      <w:r>
+        <w:rPr>
+          <w:rFonts w:ascii="Times New Roman" w:cs="Times New Roman" w:eastAsia="Times New Roman" w:hAnsi="Times New Roman"/>
+          <w:b w:val="1"/>
+          <w:i w:val="0"/>
+          <w:smallCaps w:val="0"/>
+          <w:strike w:val="0"/>
+          <w:color w:val="000000"/>
+          <w:sz w:val="22"/>
+          <w:szCs w:val="22"/>
+          <w:u w:val="none"/>
+          <w:shd w:fill="auto" w:val="clear"/>
+          <w:vertAlign w:val="baseline"/>
+          <w:rtl w:val="0"/>
+        </w:rPr>
+        <w:t xml:space="preserve"> </w:t>
+      </w:r>
+      <w:r>
         <w:rPr>
           <w:rFonts w:ascii="Times New Roman" w:cs="Times New Roman" w:eastAsia="Times New Roman" w:hAnsi="Times New Roman"/>
           <w:b w:val="0"/>
@@ -893,13 +873,15 @@
           <w:smallCaps w:val="0"/>
           <w:strike w:val="0"/>
           <w:color w:val="000000"/>
-          <w:sz w:val="14"/>
-          <w:szCs w:val="14"/>
-          <w:u w:val="none"/>
-          <w:shd w:fill="auto" w:val="clear"/>
-          <w:vertAlign w:val="baseline"/>
-        </w:rPr>
-      </w:pPr>
+          <w:sz w:val="22"/>
+          <w:szCs w:val="22"/>
+          <w:u w:val="none"/>
+          <w:shd w:fill="auto" w:val="clear"/>
+          <w:vertAlign w:val="baseline"/>
+          <w:rtl w:val="0"/>
+        </w:rPr>
+        <w:t xml:space="preserve">Developed by myself and 2 others as part of a contract; the app connects and communicates with AccuAir's bluetooth module to receive, display and update real time height and position indicators as well as a handful of diagnostic feedback. Core to the app is this ability to update the 4 pieces of AccuAir's firmware stack through a chunked OTA update process.</w:t>
+      </w:r>
       <w:r>
         <w:rPr>
           <w:rtl w:val="0"/>
@@ -919,90 +901,15 @@
           <w:between w:space="0" w:sz="0" w:val="nil"/>
         </w:pBdr>
         <w:shd w:fill="auto" w:val="clear"/>
-        <w:spacing w:after="0" w:before="91" w:line="240" w:lineRule="auto"/>
-        <w:ind w:left="731" w:right="487" w:hanging="446"/>
+        <w:spacing w:after="0" w:before="0" w:line="120" w:lineRule="auto"/>
+        <w:ind w:left="731" w:right="0" w:hanging="432"/>
         <w:jc w:val="left"/>
-        <w:rPr>
-          <w:rFonts w:ascii="Times New Roman" w:cs="Times New Roman" w:eastAsia="Times New Roman" w:hAnsi="Times New Roman"/>
-          <w:b w:val="0"/>
-          <w:i w:val="0"/>
-          <w:smallCaps w:val="0"/>
-          <w:strike w:val="0"/>
-          <w:color w:val="000000"/>
-          <w:sz w:val="22"/>
-          <w:szCs w:val="22"/>
-          <w:u w:val="none"/>
-          <w:shd w:fill="auto" w:val="clear"/>
-          <w:vertAlign w:val="baseline"/>
-        </w:rPr>
-      </w:pPr>
-      <w:r>
-        <w:rPr>
-          <w:rFonts w:ascii="Times New Roman" w:cs="Times New Roman" w:eastAsia="Times New Roman" w:hAnsi="Times New Roman"/>
-          <w:b w:val="1"/>
-          <w:i w:val="0"/>
-          <w:smallCaps w:val="0"/>
-          <w:strike w:val="0"/>
-          <w:color w:val="000000"/>
-          <w:sz w:val="22"/>
-          <w:szCs w:val="22"/>
-          <w:u w:val="none"/>
-          <w:shd w:fill="auto" w:val="clear"/>
-          <w:vertAlign w:val="baseline"/>
-          <w:rtl w:val="0"/>
-        </w:rPr>
-        <w:t xml:space="preserve">(2018) </w:t>
-      </w:r>
-      <w:r>
-        <w:rPr>
-          <w:rFonts w:ascii="Times New Roman" w:cs="Times New Roman" w:eastAsia="Times New Roman" w:hAnsi="Times New Roman"/>
-          <w:b w:val="1"/>
-          <w:i w:val="0"/>
-          <w:smallCaps w:val="0"/>
-          <w:strike w:val="0"/>
-          <w:color w:val="000000"/>
-          <w:sz w:val="22"/>
-          <w:szCs w:val="22"/>
-          <w:u w:val="single"/>
-          <w:shd w:fill="auto" w:val="clear"/>
-          <w:vertAlign w:val="baseline"/>
-          <w:rtl w:val="0"/>
-        </w:rPr>
-        <w:t xml:space="preserve">Stack Chat: NodeJS - SocketIO - React:</w:t>
-      </w:r>
-      <w:r>
-        <w:rPr>
-          <w:rFonts w:ascii="Times New Roman" w:cs="Times New Roman" w:eastAsia="Times New Roman" w:hAnsi="Times New Roman"/>
-          <w:b w:val="1"/>
-          <w:i w:val="0"/>
-          <w:smallCaps w:val="0"/>
-          <w:strike w:val="0"/>
-          <w:color w:val="000000"/>
-          <w:sz w:val="22"/>
-          <w:szCs w:val="22"/>
-          <w:u w:val="none"/>
-          <w:shd w:fill="auto" w:val="clear"/>
-          <w:vertAlign w:val="baseline"/>
-          <w:rtl w:val="0"/>
-        </w:rPr>
-        <w:t xml:space="preserve"> </w:t>
-      </w:r>
-      <w:r>
-        <w:rPr>
-          <w:rFonts w:ascii="Times New Roman" w:cs="Times New Roman" w:eastAsia="Times New Roman" w:hAnsi="Times New Roman"/>
-          <w:b w:val="0"/>
-          <w:i w:val="0"/>
-          <w:smallCaps w:val="0"/>
-          <w:strike w:val="0"/>
-          <w:color w:val="000000"/>
-          <w:sz w:val="22"/>
-          <w:szCs w:val="22"/>
-          <w:u w:val="none"/>
-          <w:shd w:fill="auto" w:val="clear"/>
-          <w:vertAlign w:val="baseline"/>
-          <w:rtl w:val="0"/>
-        </w:rPr>
-        <w:t xml:space="preserve">Application was built as a pair programming exercise alongside a fellow Fullstack Alumni enabling users to create accounts, establish rooms and message in real time. </w:t>
+        <w:rPr/>
+      </w:pPr>
+      <w:r>
+        <w:rPr>
+          <w:rtl w:val="0"/>
+        </w:rPr>
       </w:r>
     </w:p>
     <w:p>
@@ -1018,8 +925,8 @@
           <w:between w:space="0" w:sz="0" w:val="nil"/>
         </w:pBdr>
         <w:shd w:fill="auto" w:val="clear"/>
-        <w:spacing w:after="0" w:before="1" w:line="240" w:lineRule="auto"/>
-        <w:ind w:left="0" w:right="0" w:firstLine="0"/>
+        <w:spacing w:after="0" w:before="0" w:line="240" w:lineRule="auto"/>
+        <w:ind w:left="731" w:right="136" w:hanging="446"/>
         <w:jc w:val="left"/>
         <w:rPr>
           <w:rFonts w:ascii="Times New Roman" w:cs="Times New Roman" w:eastAsia="Times New Roman" w:hAnsi="Times New Roman"/>
@@ -1028,17 +935,114 @@
           <w:smallCaps w:val="0"/>
           <w:strike w:val="0"/>
           <w:color w:val="000000"/>
-          <w:sz w:val="14"/>
-          <w:szCs w:val="14"/>
-          <w:u w:val="none"/>
-          <w:shd w:fill="auto" w:val="clear"/>
-          <w:vertAlign w:val="baseline"/>
-        </w:rPr>
-      </w:pPr>
-      <w:r>
-        <w:rPr>
-          <w:rtl w:val="0"/>
-        </w:rPr>
+          <w:sz w:val="20"/>
+          <w:szCs w:val="20"/>
+          <w:u w:val="none"/>
+          <w:shd w:fill="auto" w:val="clear"/>
+          <w:vertAlign w:val="baseline"/>
+        </w:rPr>
+      </w:pPr>
+      <w:r>
+        <w:rPr>
+          <w:rFonts w:ascii="Times New Roman" w:cs="Times New Roman" w:eastAsia="Times New Roman" w:hAnsi="Times New Roman"/>
+          <w:b w:val="1"/>
+          <w:i w:val="0"/>
+          <w:smallCaps w:val="0"/>
+          <w:strike w:val="0"/>
+          <w:color w:val="000000"/>
+          <w:sz w:val="22"/>
+          <w:szCs w:val="22"/>
+          <w:u w:val="none"/>
+          <w:shd w:fill="auto" w:val="clear"/>
+          <w:vertAlign w:val="baseline"/>
+          <w:rtl w:val="0"/>
+        </w:rPr>
+        <w:t xml:space="preserve">(2016) </w:t>
+      </w:r>
+      <w:r>
+        <w:rPr>
+          <w:rFonts w:ascii="Times New Roman" w:cs="Times New Roman" w:eastAsia="Times New Roman" w:hAnsi="Times New Roman"/>
+          <w:b w:val="1"/>
+          <w:i w:val="0"/>
+          <w:smallCaps w:val="0"/>
+          <w:strike w:val="0"/>
+          <w:color w:val="000000"/>
+          <w:sz w:val="22"/>
+          <w:szCs w:val="22"/>
+          <w:u w:val="single"/>
+          <w:shd w:fill="auto" w:val="clear"/>
+          <w:vertAlign w:val="baseline"/>
+          <w:rtl w:val="0"/>
+        </w:rPr>
+        <w:t xml:space="preserve">Bitcoin Faucet: Objective-C:</w:t>
+      </w:r>
+      <w:r>
+        <w:rPr>
+          <w:rFonts w:ascii="Times New Roman" w:cs="Times New Roman" w:eastAsia="Times New Roman" w:hAnsi="Times New Roman"/>
+          <w:b w:val="1"/>
+          <w:i w:val="0"/>
+          <w:smallCaps w:val="0"/>
+          <w:strike w:val="0"/>
+          <w:color w:val="000000"/>
+          <w:sz w:val="22"/>
+          <w:szCs w:val="22"/>
+          <w:u w:val="none"/>
+          <w:shd w:fill="auto" w:val="clear"/>
+          <w:vertAlign w:val="baseline"/>
+          <w:rtl w:val="0"/>
+        </w:rPr>
+        <w:t xml:space="preserve"> </w:t>
+      </w:r>
+      <w:r>
+        <w:rPr>
+          <w:rFonts w:ascii="Times New Roman" w:cs="Times New Roman" w:eastAsia="Times New Roman" w:hAnsi="Times New Roman"/>
+          <w:b w:val="0"/>
+          <w:i w:val="0"/>
+          <w:smallCaps w:val="0"/>
+          <w:strike w:val="0"/>
+          <w:color w:val="000000"/>
+          <w:sz w:val="22"/>
+          <w:szCs w:val="22"/>
+          <w:u w:val="none"/>
+          <w:shd w:fill="auto" w:val="clear"/>
+          <w:vertAlign w:val="baseline"/>
+          <w:rtl w:val="0"/>
+        </w:rPr>
+        <w:t xml:space="preserve">The app utilized multiple ad networks to mediate advertisements; that coupled with persistent timestamps, small amounts of a Bitcoin were dished out to users for viewing ads. The app was live for several months with over 4.2K total downloads and over 230,000 </w:t>
+      </w:r>
+      <w:r>
+        <w:rPr>
+          <w:rFonts w:ascii="Times New Roman" w:cs="Times New Roman" w:eastAsia="Times New Roman" w:hAnsi="Times New Roman"/>
+          <w:b w:val="0"/>
+          <w:i w:val="0"/>
+          <w:smallCaps w:val="0"/>
+          <w:strike w:val="0"/>
+          <w:color w:val="000000"/>
+          <w:sz w:val="24"/>
+          <w:szCs w:val="24"/>
+          <w:u w:val="none"/>
+          <w:shd w:fill="auto" w:val="clear"/>
+          <w:vertAlign w:val="baseline"/>
+          <w:rtl w:val="0"/>
+        </w:rPr>
+        <w:t xml:space="preserve">sessions</w:t>
+      </w:r>
+      <w:r>
+        <w:rPr>
+          <w:rFonts w:ascii="Times New Roman" w:cs="Times New Roman" w:eastAsia="Times New Roman" w:hAnsi="Times New Roman"/>
+          <w:b w:val="0"/>
+          <w:i w:val="0"/>
+          <w:smallCaps w:val="0"/>
+          <w:strike w:val="0"/>
+          <w:color w:val="000000"/>
+          <w:sz w:val="20"/>
+          <w:szCs w:val="20"/>
+          <w:u w:val="none"/>
+          <w:shd w:fill="auto" w:val="clear"/>
+          <w:vertAlign w:val="baseline"/>
+          <w:rtl w:val="0"/>
+        </w:rPr>
+        <w:t xml:space="preserve">.</w:t>
       </w:r>
     </w:p>
     <w:p>
@@ -1054,136 +1058,7 @@
           <w:between w:space="0" w:sz="0" w:val="nil"/>
         </w:pBdr>
         <w:shd w:fill="auto" w:val="clear"/>
-        <w:spacing w:after="0" w:before="91" w:line="240" w:lineRule="auto"/>
-        <w:ind w:left="731" w:right="136" w:hanging="446"/>
-        <w:jc w:val="left"/>
-        <w:rPr>
-          <w:sz w:val="20"/>
-          <w:szCs w:val="20"/>
-        </w:rPr>
-      </w:pPr>
-      <w:r>
-        <w:rPr>
-          <w:rFonts w:ascii="Times New Roman" w:cs="Times New Roman" w:eastAsia="Times New Roman" w:hAnsi="Times New Roman"/>
-          <w:b w:val="1"/>
-          <w:i w:val="0"/>
-          <w:smallCaps w:val="0"/>
-          <w:strike w:val="0"/>
-          <w:color w:val="000000"/>
-          <w:sz w:val="22"/>
-          <w:szCs w:val="22"/>
-          <w:u w:val="none"/>
-          <w:shd w:fill="auto" w:val="clear"/>
-          <w:vertAlign w:val="baseline"/>
-          <w:rtl w:val="0"/>
-        </w:rPr>
-        <w:t xml:space="preserve">(2016) </w:t>
-      </w:r>
-      <w:r>
-        <w:rPr>
-          <w:rFonts w:ascii="Times New Roman" w:cs="Times New Roman" w:eastAsia="Times New Roman" w:hAnsi="Times New Roman"/>
-          <w:b w:val="1"/>
-          <w:i w:val="0"/>
-          <w:smallCaps w:val="0"/>
-          <w:strike w:val="0"/>
-          <w:color w:val="000000"/>
-          <w:sz w:val="22"/>
-          <w:szCs w:val="22"/>
-          <w:u w:val="single"/>
-          <w:shd w:fill="auto" w:val="clear"/>
-          <w:vertAlign w:val="baseline"/>
-          <w:rtl w:val="0"/>
-        </w:rPr>
-        <w:t xml:space="preserve">Bitcoin Faucet: Objective-C:</w:t>
-      </w:r>
-      <w:r>
-        <w:rPr>
-          <w:rFonts w:ascii="Times New Roman" w:cs="Times New Roman" w:eastAsia="Times New Roman" w:hAnsi="Times New Roman"/>
-          <w:b w:val="1"/>
-          <w:i w:val="0"/>
-          <w:smallCaps w:val="0"/>
-          <w:strike w:val="0"/>
-          <w:color w:val="000000"/>
-          <w:sz w:val="22"/>
-          <w:szCs w:val="22"/>
-          <w:u w:val="none"/>
-          <w:shd w:fill="auto" w:val="clear"/>
-          <w:vertAlign w:val="baseline"/>
-          <w:rtl w:val="0"/>
-        </w:rPr>
-        <w:t xml:space="preserve"> </w:t>
-      </w:r>
-      <w:r>
-        <w:rPr>
-          <w:rFonts w:ascii="Times New Roman" w:cs="Times New Roman" w:eastAsia="Times New Roman" w:hAnsi="Times New Roman"/>
-          <w:b w:val="0"/>
-          <w:i w:val="0"/>
-          <w:smallCaps w:val="0"/>
-          <w:strike w:val="0"/>
-          <w:color w:val="000000"/>
-          <w:sz w:val="22"/>
-          <w:szCs w:val="22"/>
-          <w:u w:val="none"/>
-          <w:shd w:fill="auto" w:val="clear"/>
-          <w:vertAlign w:val="baseline"/>
-          <w:rtl w:val="0"/>
-        </w:rPr>
-        <w:t xml:space="preserve">The app utilized multiple ad networks to mediate advertisements; that coupled with persistent timestamps, small amounts of a Bitcoin were dished out to users for viewing ads. The app was live for several months with over 4.2K total downloads and over 230,000 </w:t>
-      </w:r>
-      <w:r>
-        <w:rPr>
-          <w:rFonts w:ascii="Times New Roman" w:cs="Times New Roman" w:eastAsia="Times New Roman" w:hAnsi="Times New Roman"/>
-          <w:b w:val="0"/>
-          <w:i w:val="0"/>
-          <w:smallCaps w:val="0"/>
-          <w:strike w:val="0"/>
-          <w:color w:val="000000"/>
-          <w:sz w:val="24"/>
-          <w:szCs w:val="24"/>
-          <w:u w:val="none"/>
-          <w:shd w:fill="auto" w:val="clear"/>
-          <w:vertAlign w:val="baseline"/>
-          <w:rtl w:val="0"/>
-        </w:rPr>
-        <w:t xml:space="preserve">sessions</w:t>
-      </w:r>
-      <w:r>
-        <w:rPr>
-          <w:rFonts w:ascii="Times New Roman" w:cs="Times New Roman" w:eastAsia="Times New Roman" w:hAnsi="Times New Roman"/>
-          <w:b w:val="0"/>
-          <w:i w:val="0"/>
-          <w:smallCaps w:val="0"/>
-          <w:strike w:val="0"/>
-          <w:color w:val="000000"/>
-          <w:sz w:val="20"/>
-          <w:szCs w:val="20"/>
-          <w:u w:val="none"/>
-          <w:shd w:fill="auto" w:val="clear"/>
-          <w:vertAlign w:val="baseline"/>
-          <w:rtl w:val="0"/>
-        </w:rPr>
-        <w:t xml:space="preserve">.</w:t>
-      </w:r>
-      <w:r>
-        <w:rPr>
-          <w:rtl w:val="0"/>
-        </w:rPr>
-      </w:r>
-    </w:p>
-    <w:p>
-      <w:pPr>
-        <w:keepNext w:val="0"/>
-        <w:keepLines w:val="0"/>
-        <w:widowControl w:val="0"/>
-        <w:pBdr>
-          <w:top w:space="0" w:sz="0" w:val="nil"/>
-          <w:left w:space="0" w:sz="0" w:val="nil"/>
-          <w:bottom w:space="0" w:sz="0" w:val="nil"/>
-          <w:right w:space="0" w:sz="0" w:val="nil"/>
-          <w:between w:space="0" w:sz="0" w:val="nil"/>
-        </w:pBdr>
-        <w:shd w:fill="auto" w:val="clear"/>
-        <w:spacing w:after="0" w:before="91" w:line="240" w:lineRule="auto"/>
+        <w:spacing w:after="0" w:before="0" w:line="120" w:lineRule="auto"/>
         <w:ind w:left="731" w:right="136" w:hanging="446"/>
         <w:jc w:val="left"/>
         <w:rPr>
@@ -1292,7 +1167,7 @@
                         <pic:cNvPicPr preferRelativeResize="0"/>
                       </pic:nvPicPr>
                       <pic:blipFill>
-                        <a:blip r:embed="rId12"/>
+                        <a:blip r:embed="rId11"/>
                         <a:srcRect/>
                         <a:stretch>
                           <a:fillRect/>
@@ -1405,23 +1280,39 @@
     </w:p>
     <w:p>
       <w:pPr>
+        <w:tabs>
+          <w:tab w:val="left" w:pos="821"/>
+          <w:tab w:val="left" w:pos="822"/>
+        </w:tabs>
+        <w:spacing w:before="0" w:line="120" w:lineRule="auto"/>
+        <w:ind w:left="822" w:firstLine="0"/>
+        <w:rPr/>
+      </w:pPr>
+      <w:r>
+        <w:rPr>
+          <w:rtl w:val="0"/>
+        </w:rPr>
+      </w:r>
+    </w:p>
+    <w:p>
+      <w:pPr>
         <w:pStyle w:val="Heading2"/>
         <w:tabs>
-          <w:tab w:val="left" w:pos="8029"/>
+          <w:tab w:val="left" w:pos="7645.000000000001"/>
         </w:tabs>
-        <w:spacing w:before="213" w:lineRule="auto"/>
+        <w:spacing w:before="0" w:lineRule="auto"/>
         <w:ind w:firstLine="255"/>
         <w:rPr/>
       </w:pPr>
-      <w:bookmarkStart w:colFirst="0" w:colLast="0" w:name="_heading=h.92yezonjqb49" w:id="0"/>
+      <w:bookmarkStart w:colFirst="0" w:colLast="0" w:name="_heading=h.38an9avabj5p" w:id="0"/>
       <w:bookmarkEnd w:id="0"/>
       <w:r>
         <w:rPr>
           <w:rtl w:val="0"/>
         </w:rPr>
-        <w:t xml:space="preserve">StreamGuys - Junior Software Developer</w:t>
+        <w:t xml:space="preserve">Memo - Lead Mobile Developer - Short Term Contract</w:t>
         <w:tab/>
-        <w:t xml:space="preserve">      September 2019 – May 2020</w:t>
+        <w:t xml:space="preserve">   September 2020 – December 2020</w:t>
       </w:r>
     </w:p>
     <w:p>
@@ -1444,7 +1335,7 @@
         <w:rPr>
           <w:rtl w:val="0"/>
         </w:rPr>
-        <w:t xml:space="preserve">Modified HTML, Javascript and css to optimize page performance</w:t>
+        <w:t xml:space="preserve">Orchestrated the initial release of the Memo app to the iOS App Store</w:t>
       </w:r>
     </w:p>
     <w:p>
@@ -1467,7 +1358,7 @@
         <w:rPr>
           <w:rtl w:val="0"/>
         </w:rPr>
-        <w:t xml:space="preserve">Documented all supported systems to effectively train new and existing customers</w:t>
+        <w:t xml:space="preserve">Implemented push notifications on android and iOS devices</w:t>
       </w:r>
     </w:p>
     <w:p>
@@ -1482,24 +1373,127 @@
         </w:tabs>
         <w:spacing w:before="129" w:line="120" w:lineRule="auto"/>
         <w:ind w:left="822" w:hanging="360"/>
-        <w:rPr>
-          <w:u w:val="none"/>
-        </w:rPr>
-      </w:pPr>
-      <w:r>
-        <w:rPr>
-          <w:rtl w:val="0"/>
-        </w:rPr>
-        <w:t xml:space="preserve">Provided prompt solutions and proactive troubleshooting to resolve subtle and complex issues</w:t>
-      </w:r>
-    </w:p>
-    <w:p>
-      <w:pPr>
+      </w:pPr>
+      <w:r>
+        <w:rPr>
+          <w:rtl w:val="0"/>
+        </w:rPr>
+        <w:t xml:space="preserve">Modified JSX, Javascript and styling to give the mobile app a facelift</w:t>
+      </w:r>
+    </w:p>
+    <w:p>
+      <w:pPr>
+        <w:tabs>
+          <w:tab w:val="left" w:pos="821"/>
+          <w:tab w:val="left" w:pos="822"/>
+        </w:tabs>
+        <w:spacing w:before="0" w:line="120" w:lineRule="auto"/>
+        <w:ind w:left="822" w:firstLine="0"/>
+        <w:rPr/>
+      </w:pPr>
+      <w:r>
+        <w:rPr>
+          <w:rtl w:val="0"/>
+        </w:rPr>
+      </w:r>
+    </w:p>
+    <w:p>
+      <w:pPr>
+        <w:pStyle w:val="Heading2"/>
+        <w:tabs>
+          <w:tab w:val="left" w:pos="8029"/>
+        </w:tabs>
+        <w:spacing w:before="0" w:lineRule="auto"/>
+        <w:ind w:firstLine="255"/>
+        <w:rPr/>
+      </w:pPr>
+      <w:bookmarkStart w:colFirst="0" w:colLast="0" w:name="_heading=h.92yezonjqb49" w:id="1"/>
+      <w:bookmarkEnd w:id="1"/>
+      <w:r>
+        <w:rPr>
+          <w:rtl w:val="0"/>
+        </w:rPr>
+        <w:t xml:space="preserve">StreamGuys - Junior Software Developer</w:t>
+        <w:tab/>
+        <w:t xml:space="preserve">      September 2019 – May 2020</w:t>
+      </w:r>
+    </w:p>
+    <w:p>
+      <w:pPr>
+        <w:numPr>
+          <w:ilvl w:val="0"/>
+          <w:numId w:val="2"/>
+        </w:numPr>
         <w:tabs>
           <w:tab w:val="left" w:pos="821"/>
           <w:tab w:val="left" w:pos="822"/>
         </w:tabs>
         <w:spacing w:before="129" w:line="120" w:lineRule="auto"/>
+        <w:ind w:left="822" w:hanging="360"/>
+        <w:rPr>
+          <w:rFonts w:ascii="Times New Roman" w:cs="Times New Roman" w:eastAsia="Times New Roman" w:hAnsi="Times New Roman"/>
+        </w:rPr>
+      </w:pPr>
+      <w:r>
+        <w:rPr>
+          <w:rtl w:val="0"/>
+        </w:rPr>
+        <w:t xml:space="preserve">Modified HTML, Javascript and css to optimize page performance</w:t>
+      </w:r>
+    </w:p>
+    <w:p>
+      <w:pPr>
+        <w:numPr>
+          <w:ilvl w:val="0"/>
+          <w:numId w:val="2"/>
+        </w:numPr>
+        <w:tabs>
+          <w:tab w:val="left" w:pos="821"/>
+          <w:tab w:val="left" w:pos="822"/>
+        </w:tabs>
+        <w:spacing w:before="129" w:line="120" w:lineRule="auto"/>
+        <w:ind w:left="822" w:hanging="360"/>
+        <w:rPr>
+          <w:rFonts w:ascii="Times New Roman" w:cs="Times New Roman" w:eastAsia="Times New Roman" w:hAnsi="Times New Roman"/>
+        </w:rPr>
+      </w:pPr>
+      <w:r>
+        <w:rPr>
+          <w:rtl w:val="0"/>
+        </w:rPr>
+        <w:t xml:space="preserve">Documented all supported systems to effectively train new and existing customers</w:t>
+      </w:r>
+    </w:p>
+    <w:p>
+      <w:pPr>
+        <w:numPr>
+          <w:ilvl w:val="0"/>
+          <w:numId w:val="2"/>
+        </w:numPr>
+        <w:tabs>
+          <w:tab w:val="left" w:pos="821"/>
+          <w:tab w:val="left" w:pos="822"/>
+        </w:tabs>
+        <w:spacing w:before="129" w:line="120" w:lineRule="auto"/>
+        <w:ind w:left="822" w:hanging="360"/>
+        <w:rPr>
+          <w:u w:val="none"/>
+        </w:rPr>
+      </w:pPr>
+      <w:r>
+        <w:rPr>
+          <w:rtl w:val="0"/>
+        </w:rPr>
+        <w:t xml:space="preserve">Provided prompt solutions and proactive troubleshooting to resolve subtle and complex issues</w:t>
+      </w:r>
+    </w:p>
+    <w:p>
+      <w:pPr>
+        <w:tabs>
+          <w:tab w:val="left" w:pos="821"/>
+          <w:tab w:val="left" w:pos="822"/>
+        </w:tabs>
+        <w:spacing w:before="0" w:line="120" w:lineRule="auto"/>
         <w:ind w:left="822" w:firstLine="0"/>
         <w:rPr/>
       </w:pPr>
@@ -1604,7 +1598,7 @@
                         <pic:cNvPicPr preferRelativeResize="0"/>
                       </pic:nvPicPr>
                       <pic:blipFill>
-                        <a:blip r:embed="rId13"/>
+                        <a:blip r:embed="rId12"/>
                         <a:srcRect/>
                         <a:stretch>
                           <a:fillRect/>
@@ -1827,7 +1821,7 @@
           <w:between w:space="0" w:sz="0" w:val="nil"/>
         </w:pBdr>
         <w:shd w:fill="auto" w:val="clear"/>
-        <w:spacing w:after="0" w:before="0" w:line="240" w:lineRule="auto"/>
+        <w:spacing w:after="0" w:before="0" w:line="120" w:lineRule="auto"/>
         <w:ind w:left="0" w:right="0" w:firstLine="0"/>
         <w:jc w:val="left"/>
         <w:rPr>
@@ -1922,6 +1916,11 @@
           <w:rtl w:val="0"/>
         </w:rPr>
         <w:t xml:space="preserve">Studied Mechanical Engineering with minor study in Computer Science</w:t>
+      </w:r>
+      <w:r>
+        <w:rPr>
+          <w:rtl w:val="0"/>
+        </w:rPr>
       </w:r>
     </w:p>
     <w:sectPr>
@@ -2679,7 +2678,7 @@
 
 <file path=customXML/item1.xml><?xml version="1.0" encoding="utf-8"?>
 <go:gDocsCustomXmlDataStorage xmlns:go="http://customooxmlschemas.google.com/" xmlns:r="http://schemas.openxmlformats.org/officeDocument/2006/relationships">
-  <go:docsCustomData xmlns:go="http://customooxmlschemas.google.com/" roundtripDataSignature="AMtx7mgrpgyBwSp3/lScjxZdmsXme8Vs7Q==">AMUW2mX+HjyebUN8X+nMuTRDESKiHdK2QnFd+kHwqx88h50U5BSgVgOiRicSw6NKr6yv0TK+RDSpzmD6AFcMPyH/B2k4OSx/zCa6bwawAn0nhwoZvNavsHPNOebvJv2X7fk0pscIFU2w</go:docsCustomData>
+  <go:docsCustomData xmlns:go="http://customooxmlschemas.google.com/" roundtripDataSignature="AMtx7mh+u/IZl5IfZuqjvNJZIYns1QVO5A==">AMUW2mV8QwTu3+aVdrYar+0xNx0ToT032ouG6Bl61PVOv3miVwpY/dAmk3mStd+GCZg/x17SHfHQBnj+12RqD3QHFPxj+jwWA2ELxAgLZNJvlo80FK7d6fzE5ZIuhK/+uhu57i+/o52U9iEvPTmyDCwUsKw0HixBuA==</go:docsCustomData>
 </go:gDocsCustomXmlDataStorage>
 </file>
 

</xml_diff>